<commit_message>
Add files for lab04
</commit_message>
<xml_diff>
--- a/labs/lab04/report/Л04_Петрова_Отчёт.docx
+++ b/labs/lab04/report/Л04_Петрова_Отчёт.docx
@@ -7,31 +7,31 @@
         <w:pStyle w:val="Title"/>
       </w:pPr>
       <w:r>
-        <w:t xml:space="preserve">Шаблон</w:t>
+        <w:t xml:space="preserve">Отчёт</w:t>
       </w:r>
       <w:r>
         <w:t xml:space="preserve"> </w:t>
       </w:r>
       <w:r>
-        <w:t xml:space="preserve">отчёта</w:t>
+        <w:t xml:space="preserve">по</w:t>
       </w:r>
       <w:r>
         <w:t xml:space="preserve"> </w:t>
       </w:r>
       <w:r>
-        <w:t xml:space="preserve">по</w:t>
+        <w:t xml:space="preserve">Лабораторной</w:t>
       </w:r>
       <w:r>
         <w:t xml:space="preserve"> </w:t>
       </w:r>
       <w:r>
-        <w:t xml:space="preserve">лабораторной</w:t>
+        <w:t xml:space="preserve">работе</w:t>
       </w:r>
       <w:r>
         <w:t xml:space="preserve"> </w:t>
       </w:r>
       <w:r>
-        <w:t xml:space="preserve">работе</w:t>
+        <w:t xml:space="preserve">№4</w:t>
       </w:r>
     </w:p>
     <w:p>
@@ -39,13 +39,13 @@
         <w:pStyle w:val="Subtitle"/>
       </w:pPr>
       <w:r>
-        <w:t xml:space="preserve">Простейший</w:t>
+        <w:t xml:space="preserve">Операционные</w:t>
       </w:r>
       <w:r>
         <w:t xml:space="preserve"> </w:t>
       </w:r>
       <w:r>
-        <w:t xml:space="preserve">вариант</w:t>
+        <w:t xml:space="preserve">системы</w:t>
       </w:r>
     </w:p>
     <w:p>
@@ -53,19 +53,19 @@
         <w:pStyle w:val="Author"/>
       </w:pPr>
       <w:r>
-        <w:t xml:space="preserve">Дмитрий</w:t>
+        <w:t xml:space="preserve">Петрова</w:t>
       </w:r>
       <w:r>
         <w:t xml:space="preserve"> </w:t>
       </w:r>
       <w:r>
-        <w:t xml:space="preserve">Сергеевич</w:t>
+        <w:t xml:space="preserve">Алевтина</w:t>
       </w:r>
       <w:r>
         <w:t xml:space="preserve"> </w:t>
       </w:r>
       <w:r>
-        <w:t xml:space="preserve">Кулябов</w:t>
+        <w:t xml:space="preserve">Александровна</w:t>
       </w:r>
     </w:p>
     <w:sdt>
@@ -117,45 +117,7 @@
         <w:pStyle w:val="FirstParagraph"/>
       </w:pPr>
       <w:r>
-        <w:t xml:space="preserve">Здесь приводится формулировка цели лабораторной работы. Формулировки</w:t>
-      </w:r>
-      <w:r>
-        <w:t xml:space="preserve"> </w:t>
-      </w:r>
-      <w:r>
-        <w:t xml:space="preserve">цели для каждой лабораторной работы приведены в методических</w:t>
-      </w:r>
-      <w:r>
-        <w:t xml:space="preserve"> </w:t>
-      </w:r>
-      <w:r>
-        <w:t xml:space="preserve">указаниях.</w:t>
-      </w:r>
-    </w:p>
-    <w:p>
-      <w:pPr>
-        <w:pStyle w:val="BodyText"/>
-      </w:pPr>
-      <w:r>
-        <w:t xml:space="preserve">Цель данного шаблона — максимально упростить подготовку отчётов по</w:t>
-      </w:r>
-      <w:r>
-        <w:t xml:space="preserve"> </w:t>
-      </w:r>
-      <w:r>
-        <w:t xml:space="preserve">лабораторным работам. Модифицируя данный шаблон, студенты смогут без</w:t>
-      </w:r>
-      <w:r>
-        <w:t xml:space="preserve"> </w:t>
-      </w:r>
-      <w:r>
-        <w:t xml:space="preserve">труда подготовить отчёт по лабораторным работам, а также познакомиться</w:t>
-      </w:r>
-      <w:r>
-        <w:t xml:space="preserve"> </w:t>
-      </w:r>
-      <w:r>
-        <w:t xml:space="preserve">с основными возможностями разметки Markdown.</w:t>
+        <w:t xml:space="preserve">Получение навыков правильной работы с репозиториями git.</w:t>
       </w:r>
     </w:p>
     <w:bookmarkEnd w:id="20"/>
@@ -182,13 +144,13 @@
         <w:pStyle w:val="FirstParagraph"/>
       </w:pPr>
       <w:r>
-        <w:t xml:space="preserve">Здесь приводится описание задания в соответствии с рекомендациями</w:t>
+        <w:t xml:space="preserve">Выполнить работу для тестового репозитория.</w:t>
       </w:r>
       <w:r>
         <w:t xml:space="preserve"> </w:t>
       </w:r>
       <w:r>
-        <w:t xml:space="preserve">методического пособия и выданным вариантом.</w:t>
+        <w:t xml:space="preserve">Преобразовать рабочий репозиторий в репозиторий с git-flow и conventional commits.</w:t>
       </w:r>
     </w:p>
     <w:bookmarkEnd w:id="21"/>
@@ -215,348 +177,71 @@
         <w:pStyle w:val="FirstParagraph"/>
       </w:pPr>
       <w:r>
-        <w:t xml:space="preserve">Здесь описываются теоретические аспекты, связанные с выполнением работы.</w:t>
-      </w:r>
-    </w:p>
-    <w:p>
-      <w:pPr>
-        <w:pStyle w:val="BodyText"/>
-      </w:pPr>
-      <w:r>
-        <w:t xml:space="preserve">Например, в табл.</w:t>
+        <w:t xml:space="preserve">Gitflow Workflow опубликована и популяризована Винсентом Дриссеном.</w:t>
       </w:r>
       <w:r>
         <w:t xml:space="preserve"> </w:t>
       </w:r>
       <w:r>
-        <w:t xml:space="preserve">[</w:t>
-      </w:r>
-      <w:r>
-        <w:rPr>
-          <w:bCs/>
-          <w:b/>
-        </w:rPr>
-        <w:t xml:space="preserve">tbl:std-dir?</w:t>
-      </w:r>
-      <w:r>
-        <w:t xml:space="preserve">]</w:t>
+        <w:t xml:space="preserve">Gitflow Workflow предполагает выстраивание строгой модели ветвления с учётом выпуска проекта.</w:t>
       </w:r>
       <w:r>
         <w:t xml:space="preserve"> </w:t>
       </w:r>
       <w:r>
-        <w:t xml:space="preserve">приведено краткое описание стандартных каталогов Unix.</w:t>
-      </w:r>
-    </w:p>
-    <w:p>
-      <w:pPr>
-        <w:pStyle w:val="TableCaption"/>
-      </w:pPr>
-      <w:r>
-        <w:t xml:space="preserve">Описание некоторых каталогов файловой системы GNU Linux {#tbl:std-dir}</w:t>
-      </w:r>
-    </w:p>
-    <w:tbl>
-      <w:tblPr>
-        <w:tblStyle w:val="Table"/>
-        <w:tblW w:type="pct" w:w="5000"/>
-        <w:tblLook w:firstRow="1" w:lastRow="0" w:firstColumn="0" w:lastColumn="0" w:noHBand="0" w:noVBand="0" w:val="0020"/>
-        <w:tblCaption w:val="Описание некоторых каталогов файловой системы GNU Linux {#tbl:std-dir}"/>
-      </w:tblPr>
-      <w:tblGrid>
-        <w:gridCol w:w="803"/>
-        <w:gridCol w:w="7116"/>
-      </w:tblGrid>
-      <w:tr>
-        <w:trPr>
-          <w:tblHeader w:val="true"/>
-        </w:trPr>
-        <w:tc>
-          <w:tcPr/>
-          <w:p>
-            <w:pPr>
-              <w:pStyle w:val="Compact"/>
-              <w:jc w:val="left"/>
-            </w:pPr>
-            <w:r>
-              <w:t xml:space="preserve">Имя каталога</w:t>
-            </w:r>
-          </w:p>
-        </w:tc>
-        <w:tc>
-          <w:tcPr/>
-          <w:p>
-            <w:pPr>
-              <w:pStyle w:val="Compact"/>
-              <w:jc w:val="left"/>
-            </w:pPr>
-            <w:r>
-              <w:t xml:space="preserve">Описание каталога</w:t>
-            </w:r>
-          </w:p>
-        </w:tc>
-      </w:tr>
-      <w:tr>
-        <w:tc>
-          <w:tcPr/>
-          <w:p>
-            <w:pPr>
-              <w:pStyle w:val="Compact"/>
-              <w:jc w:val="left"/>
-            </w:pPr>
-            <w:r>
-              <w:rPr>
-                <w:rStyle w:val="VerbatimChar"/>
-              </w:rPr>
-              <w:t xml:space="preserve">/</w:t>
-            </w:r>
-          </w:p>
-        </w:tc>
-        <w:tc>
-          <w:tcPr/>
-          <w:p>
-            <w:pPr>
-              <w:pStyle w:val="Compact"/>
-              <w:jc w:val="left"/>
-            </w:pPr>
-            <w:r>
-              <w:t xml:space="preserve">Корневая директория, содержащая всю файловую</w:t>
-            </w:r>
-          </w:p>
-        </w:tc>
-      </w:tr>
-      <w:tr>
-        <w:tc>
-          <w:tcPr/>
-          <w:p>
-            <w:pPr>
-              <w:pStyle w:val="Compact"/>
-              <w:jc w:val="left"/>
-            </w:pPr>
-            <w:r>
-              <w:rPr>
-                <w:rStyle w:val="VerbatimChar"/>
-              </w:rPr>
-              <w:t xml:space="preserve">/bin</w:t>
-            </w:r>
-          </w:p>
-        </w:tc>
-        <w:tc>
-          <w:tcPr/>
-          <w:p>
-            <w:pPr>
-              <w:pStyle w:val="Compact"/>
-              <w:jc w:val="left"/>
-            </w:pPr>
-            <w:r>
-              <w:t xml:space="preserve">Основные системные утилиты, необходимые как в однопользовательском режиме, так и при обычной работе всем пользователям</w:t>
-            </w:r>
-          </w:p>
-        </w:tc>
-      </w:tr>
-      <w:tr>
-        <w:tc>
-          <w:tcPr/>
-          <w:p>
-            <w:pPr>
-              <w:pStyle w:val="Compact"/>
-              <w:jc w:val="left"/>
-            </w:pPr>
-            <w:r>
-              <w:rPr>
-                <w:rStyle w:val="VerbatimChar"/>
-              </w:rPr>
-              <w:t xml:space="preserve">/etc</w:t>
-            </w:r>
-          </w:p>
-        </w:tc>
-        <w:tc>
-          <w:tcPr/>
-          <w:p>
-            <w:pPr>
-              <w:pStyle w:val="Compact"/>
-              <w:jc w:val="left"/>
-            </w:pPr>
-            <w:r>
-              <w:t xml:space="preserve">Общесистемные конфигурационные файлы и файлы конфигурации установленных программ</w:t>
-            </w:r>
-          </w:p>
-        </w:tc>
-      </w:tr>
-      <w:tr>
-        <w:tc>
-          <w:tcPr/>
-          <w:p>
-            <w:pPr>
-              <w:pStyle w:val="Compact"/>
-              <w:jc w:val="left"/>
-            </w:pPr>
-            <w:r>
-              <w:rPr>
-                <w:rStyle w:val="VerbatimChar"/>
-              </w:rPr>
-              <w:t xml:space="preserve">/home</w:t>
-            </w:r>
-          </w:p>
-        </w:tc>
-        <w:tc>
-          <w:tcPr/>
-          <w:p>
-            <w:pPr>
-              <w:pStyle w:val="Compact"/>
-              <w:jc w:val="left"/>
-            </w:pPr>
-            <w:r>
-              <w:t xml:space="preserve">Содержит домашние директории пользователей, которые, в свою очередь, содержат персональные настройки и данные пользователя</w:t>
-            </w:r>
-          </w:p>
-        </w:tc>
-      </w:tr>
-      <w:tr>
-        <w:tc>
-          <w:tcPr/>
-          <w:p>
-            <w:pPr>
-              <w:pStyle w:val="Compact"/>
-              <w:jc w:val="left"/>
-            </w:pPr>
-            <w:r>
-              <w:rPr>
-                <w:rStyle w:val="VerbatimChar"/>
-              </w:rPr>
-              <w:t xml:space="preserve">/media</w:t>
-            </w:r>
-          </w:p>
-        </w:tc>
-        <w:tc>
-          <w:tcPr/>
-          <w:p>
-            <w:pPr>
-              <w:pStyle w:val="Compact"/>
-              <w:jc w:val="left"/>
-            </w:pPr>
-            <w:r>
-              <w:t xml:space="preserve">Точки монтирования для сменных носителей</w:t>
-            </w:r>
-          </w:p>
-        </w:tc>
-      </w:tr>
-      <w:tr>
-        <w:tc>
-          <w:tcPr/>
-          <w:p>
-            <w:pPr>
-              <w:pStyle w:val="Compact"/>
-              <w:jc w:val="left"/>
-            </w:pPr>
-            <w:r>
-              <w:rPr>
-                <w:rStyle w:val="VerbatimChar"/>
-              </w:rPr>
-              <w:t xml:space="preserve">/root</w:t>
-            </w:r>
-          </w:p>
-        </w:tc>
-        <w:tc>
-          <w:tcPr/>
-          <w:p>
-            <w:pPr>
-              <w:pStyle w:val="Compact"/>
-              <w:jc w:val="left"/>
-            </w:pPr>
-            <w:r>
-              <w:t xml:space="preserve">Домашняя директория пользователя</w:t>
-            </w:r>
-            <w:r>
-              <w:t xml:space="preserve"> </w:t>
-            </w:r>
-            <w:r>
-              <w:rPr>
-                <w:rStyle w:val="VerbatimChar"/>
-              </w:rPr>
-              <w:t xml:space="preserve">root</w:t>
-            </w:r>
-          </w:p>
-        </w:tc>
-      </w:tr>
-      <w:tr>
-        <w:tc>
-          <w:tcPr/>
-          <w:p>
-            <w:pPr>
-              <w:pStyle w:val="Compact"/>
-              <w:jc w:val="left"/>
-            </w:pPr>
-            <w:r>
-              <w:rPr>
-                <w:rStyle w:val="VerbatimChar"/>
-              </w:rPr>
-              <w:t xml:space="preserve">/tmp</w:t>
-            </w:r>
-          </w:p>
-        </w:tc>
-        <w:tc>
-          <w:tcPr/>
-          <w:p>
-            <w:pPr>
-              <w:pStyle w:val="Compact"/>
-              <w:jc w:val="left"/>
-            </w:pPr>
-            <w:r>
-              <w:t xml:space="preserve">Временные файлы</w:t>
-            </w:r>
-          </w:p>
-        </w:tc>
-      </w:tr>
-      <w:tr>
-        <w:tc>
-          <w:tcPr/>
-          <w:p>
-            <w:pPr>
-              <w:pStyle w:val="Compact"/>
-              <w:jc w:val="left"/>
-            </w:pPr>
-            <w:r>
-              <w:rPr>
-                <w:rStyle w:val="VerbatimChar"/>
-              </w:rPr>
-              <w:t xml:space="preserve">/usr</w:t>
-            </w:r>
-          </w:p>
-        </w:tc>
-        <w:tc>
-          <w:tcPr/>
-          <w:p>
-            <w:pPr>
-              <w:pStyle w:val="Compact"/>
-              <w:jc w:val="left"/>
-            </w:pPr>
-            <w:r>
-              <w:t xml:space="preserve">Вторичная иерархия для данных пользователя</w:t>
-            </w:r>
-          </w:p>
-        </w:tc>
-      </w:tr>
-    </w:tbl>
-    <w:p>
-      <w:pPr>
-        <w:pStyle w:val="BodyText"/>
-      </w:pPr>
-      <w:r>
-        <w:t xml:space="preserve">Более подробно про Unix см. в</w:t>
+        <w:t xml:space="preserve">Данная модель отлично подходит для организации рабочего процесса на основе релизов.</w:t>
       </w:r>
       <w:r>
         <w:t xml:space="preserve"> </w:t>
       </w:r>
       <w:r>
-        <w:t xml:space="preserve">[1–4]</w:t>
-      </w:r>
-      <w:r>
-        <w:t xml:space="preserve">.</w:t>
+        <w:t xml:space="preserve">Работа по модели Gitflow включает создание отдельной ветки для исправлений ошибок в рабочей среде.</w:t>
+      </w:r>
+      <w:r>
+        <w:t xml:space="preserve"> </w:t>
+      </w:r>
+      <w:r>
+        <w:t xml:space="preserve">Последовательность действий при работе по модели Gitflow: Из ветки master создаётся ветка develop.</w:t>
+      </w:r>
+      <w:r>
+        <w:t xml:space="preserve"> </w:t>
+      </w:r>
+      <w:r>
+        <w:t xml:space="preserve">Из ветки develop создаётся ветка release.</w:t>
+      </w:r>
+      <w:r>
+        <w:t xml:space="preserve"> </w:t>
+      </w:r>
+      <w:r>
+        <w:t xml:space="preserve">Из ветки develop создаются ветки feature.</w:t>
+      </w:r>
+      <w:r>
+        <w:t xml:space="preserve"> </w:t>
+      </w:r>
+      <w:r>
+        <w:t xml:space="preserve">Когда работа над веткой feature завершена, она сливается с веткой develop.</w:t>
+      </w:r>
+      <w:r>
+        <w:t xml:space="preserve"> </w:t>
+      </w:r>
+      <w:r>
+        <w:t xml:space="preserve">Когда работа над веткой релиза release завершена, она сливается в ветки develop и master.</w:t>
+      </w:r>
+      <w:r>
+        <w:t xml:space="preserve"> </w:t>
+      </w:r>
+      <w:r>
+        <w:t xml:space="preserve">Если в master обнаружена проблема, из master создаётся ветка hotfix.</w:t>
+      </w:r>
+      <w:r>
+        <w:t xml:space="preserve"> </w:t>
+      </w:r>
+      <w:r>
+        <w:t xml:space="preserve">Когда работа над веткой исправления hotfix завершена, она сливается в ветки develop и master.</w:t>
       </w:r>
     </w:p>
     <w:bookmarkEnd w:id="22"/>
-    <w:bookmarkStart w:id="24" w:name="выполнение-лабораторной-работы"/>
+    <w:bookmarkStart w:id="115" w:name="выполнение-лабораторной-работы"/>
     <w:p>
       <w:pPr>
         <w:pStyle w:val="Heading1"/>
@@ -579,40 +264,1488 @@
         <w:pStyle w:val="FirstParagraph"/>
       </w:pPr>
       <w:r>
-        <w:t xml:space="preserve">Описываются проведённые действия, в качестве иллюстрации даётся ссылка на иллюстрацию (рис.</w:t>
+        <w:t xml:space="preserve">Устанавливаю gitflow (рис.1).</w:t>
+      </w:r>
+    </w:p>
+    <w:p>
+      <w:pPr>
+        <w:pStyle w:val="CaptionedFigure"/>
+      </w:pPr>
+      <w:bookmarkStart w:id="26" w:name="fig:001"/>
+      <w:r>
+        <w:drawing>
+          <wp:inline>
+            <wp:extent cx="5334000" cy="3645178"/>
+            <wp:effectExtent b="0" l="0" r="0" t="0"/>
+            <wp:docPr descr="Установка" title="" id="24" name="Picture"/>
+            <a:graphic>
+              <a:graphicData uri="http://schemas.openxmlformats.org/drawingml/2006/picture">
+                <pic:pic>
+                  <pic:nvPicPr>
+                    <pic:cNvPr descr="image/1.png" id="25" name="Picture"/>
+                    <pic:cNvPicPr>
+                      <a:picLocks noChangeArrowheads="1" noChangeAspect="1"/>
+                    </pic:cNvPicPr>
+                  </pic:nvPicPr>
+                  <pic:blipFill>
+                    <a:blip r:embed="rId23"/>
+                    <a:stretch>
+                      <a:fillRect/>
+                    </a:stretch>
+                  </pic:blipFill>
+                  <pic:spPr bwMode="auto">
+                    <a:xfrm>
+                      <a:off x="0" y="0"/>
+                      <a:ext cx="5334000" cy="3645178"/>
+                    </a:xfrm>
+                    <a:prstGeom prst="rect">
+                      <a:avLst/>
+                    </a:prstGeom>
+                    <a:noFill/>
+                    <a:ln w="9525">
+                      <a:noFill/>
+                      <a:headEnd/>
+                      <a:tailEnd/>
+                    </a:ln>
+                  </pic:spPr>
+                </pic:pic>
+              </a:graphicData>
+            </a:graphic>
+          </wp:inline>
+        </w:drawing>
+      </w:r>
+      <w:bookmarkEnd w:id="26"/>
+    </w:p>
+    <w:p>
+      <w:pPr>
+        <w:pStyle w:val="ImageCaption"/>
+      </w:pPr>
+      <w:r>
+        <w:t xml:space="preserve">Установка</w:t>
+      </w:r>
+    </w:p>
+    <w:p>
+      <w:pPr>
+        <w:pStyle w:val="BodyText"/>
+      </w:pPr>
+      <w:r>
+        <w:t xml:space="preserve">Устанавливаю gitflow (рис.2).</w:t>
+      </w:r>
+    </w:p>
+    <w:p>
+      <w:pPr>
+        <w:pStyle w:val="CaptionedFigure"/>
+      </w:pPr>
+      <w:bookmarkStart w:id="30" w:name="fig:002"/>
+      <w:r>
+        <w:drawing>
+          <wp:inline>
+            <wp:extent cx="5334000" cy="2898000"/>
+            <wp:effectExtent b="0" l="0" r="0" t="0"/>
+            <wp:docPr descr="Установка" title="" id="28" name="Picture"/>
+            <a:graphic>
+              <a:graphicData uri="http://schemas.openxmlformats.org/drawingml/2006/picture">
+                <pic:pic>
+                  <pic:nvPicPr>
+                    <pic:cNvPr descr="image/2.png" id="29" name="Picture"/>
+                    <pic:cNvPicPr>
+                      <a:picLocks noChangeArrowheads="1" noChangeAspect="1"/>
+                    </pic:cNvPicPr>
+                  </pic:nvPicPr>
+                  <pic:blipFill>
+                    <a:blip r:embed="rId27"/>
+                    <a:stretch>
+                      <a:fillRect/>
+                    </a:stretch>
+                  </pic:blipFill>
+                  <pic:spPr bwMode="auto">
+                    <a:xfrm>
+                      <a:off x="0" y="0"/>
+                      <a:ext cx="5334000" cy="2898000"/>
+                    </a:xfrm>
+                    <a:prstGeom prst="rect">
+                      <a:avLst/>
+                    </a:prstGeom>
+                    <a:noFill/>
+                    <a:ln w="9525">
+                      <a:noFill/>
+                      <a:headEnd/>
+                      <a:tailEnd/>
+                    </a:ln>
+                  </pic:spPr>
+                </pic:pic>
+              </a:graphicData>
+            </a:graphic>
+          </wp:inline>
+        </w:drawing>
+      </w:r>
+      <w:bookmarkEnd w:id="30"/>
+    </w:p>
+    <w:p>
+      <w:pPr>
+        <w:pStyle w:val="ImageCaption"/>
+      </w:pPr>
+      <w:r>
+        <w:t xml:space="preserve">Установка</w:t>
+      </w:r>
+    </w:p>
+    <w:p>
+      <w:pPr>
+        <w:pStyle w:val="BodyText"/>
+      </w:pPr>
+      <w:r>
+        <w:t xml:space="preserve">Для работы с NODE.JS добавим каталог с исполняемыми файлами. Запускаю, используя команду pnpm setup (рис.3).</w:t>
+      </w:r>
+    </w:p>
+    <w:p>
+      <w:pPr>
+        <w:pStyle w:val="CaptionedFigure"/>
+      </w:pPr>
+      <w:bookmarkStart w:id="34" w:name="fig:003"/>
+      <w:r>
+        <w:drawing>
+          <wp:inline>
+            <wp:extent cx="5334000" cy="614167"/>
+            <wp:effectExtent b="0" l="0" r="0" t="0"/>
+            <wp:docPr descr="Запуск" title="" id="32" name="Picture"/>
+            <a:graphic>
+              <a:graphicData uri="http://schemas.openxmlformats.org/drawingml/2006/picture">
+                <pic:pic>
+                  <pic:nvPicPr>
+                    <pic:cNvPr descr="image/3.png" id="33" name="Picture"/>
+                    <pic:cNvPicPr>
+                      <a:picLocks noChangeArrowheads="1" noChangeAspect="1"/>
+                    </pic:cNvPicPr>
+                  </pic:nvPicPr>
+                  <pic:blipFill>
+                    <a:blip r:embed="rId31"/>
+                    <a:stretch>
+                      <a:fillRect/>
+                    </a:stretch>
+                  </pic:blipFill>
+                  <pic:spPr bwMode="auto">
+                    <a:xfrm>
+                      <a:off x="0" y="0"/>
+                      <a:ext cx="5334000" cy="614167"/>
+                    </a:xfrm>
+                    <a:prstGeom prst="rect">
+                      <a:avLst/>
+                    </a:prstGeom>
+                    <a:noFill/>
+                    <a:ln w="9525">
+                      <a:noFill/>
+                      <a:headEnd/>
+                      <a:tailEnd/>
+                    </a:ln>
+                  </pic:spPr>
+                </pic:pic>
+              </a:graphicData>
+            </a:graphic>
+          </wp:inline>
+        </w:drawing>
+      </w:r>
+      <w:bookmarkEnd w:id="34"/>
+    </w:p>
+    <w:p>
+      <w:pPr>
+        <w:pStyle w:val="ImageCaption"/>
+      </w:pPr>
+      <w:r>
+        <w:t xml:space="preserve">Запуск</w:t>
+      </w:r>
+    </w:p>
+    <w:p>
+      <w:pPr>
+        <w:pStyle w:val="BodyText"/>
+      </w:pPr>
+      <w:r>
+        <w:t xml:space="preserve">Выполняю команду source ~/.bash.rc. Добавляю программу,которая используется для помощи в форматировании коммитов (рис.4).</w:t>
+      </w:r>
+    </w:p>
+    <w:p>
+      <w:pPr>
+        <w:pStyle w:val="CaptionedFigure"/>
+      </w:pPr>
+      <w:bookmarkStart w:id="38" w:name="fig:004"/>
+      <w:r>
+        <w:drawing>
+          <wp:inline>
+            <wp:extent cx="5334000" cy="974321"/>
+            <wp:effectExtent b="0" l="0" r="0" t="0"/>
+            <wp:docPr descr="Выполнение и добавление команды" title="" id="36" name="Picture"/>
+            <a:graphic>
+              <a:graphicData uri="http://schemas.openxmlformats.org/drawingml/2006/picture">
+                <pic:pic>
+                  <pic:nvPicPr>
+                    <pic:cNvPr descr="image/4.png" id="37" name="Picture"/>
+                    <pic:cNvPicPr>
+                      <a:picLocks noChangeArrowheads="1" noChangeAspect="1"/>
+                    </pic:cNvPicPr>
+                  </pic:nvPicPr>
+                  <pic:blipFill>
+                    <a:blip r:embed="rId35"/>
+                    <a:stretch>
+                      <a:fillRect/>
+                    </a:stretch>
+                  </pic:blipFill>
+                  <pic:spPr bwMode="auto">
+                    <a:xfrm>
+                      <a:off x="0" y="0"/>
+                      <a:ext cx="5334000" cy="974321"/>
+                    </a:xfrm>
+                    <a:prstGeom prst="rect">
+                      <a:avLst/>
+                    </a:prstGeom>
+                    <a:noFill/>
+                    <a:ln w="9525">
+                      <a:noFill/>
+                      <a:headEnd/>
+                      <a:tailEnd/>
+                    </a:ln>
+                  </pic:spPr>
+                </pic:pic>
+              </a:graphicData>
+            </a:graphic>
+          </wp:inline>
+        </w:drawing>
+      </w:r>
+      <w:bookmarkEnd w:id="38"/>
+    </w:p>
+    <w:p>
+      <w:pPr>
+        <w:pStyle w:val="ImageCaption"/>
+      </w:pPr>
+      <w:r>
+        <w:t xml:space="preserve">Выполнение и добавление команды</w:t>
+      </w:r>
+    </w:p>
+    <w:p>
+      <w:pPr>
+        <w:pStyle w:val="BodyText"/>
+      </w:pPr>
+      <w:r>
+        <w:t xml:space="preserve">Добавляю программу, для помощи в созданиии логов (рис.5).</w:t>
+      </w:r>
+    </w:p>
+    <w:p>
+      <w:pPr>
+        <w:pStyle w:val="CaptionedFigure"/>
+      </w:pPr>
+      <w:bookmarkStart w:id="42" w:name="fig:005"/>
+      <w:r>
+        <w:drawing>
+          <wp:inline>
+            <wp:extent cx="5334000" cy="1540747"/>
+            <wp:effectExtent b="0" l="0" r="0" t="0"/>
+            <wp:docPr descr="Добавление команды" title="" id="40" name="Picture"/>
+            <a:graphic>
+              <a:graphicData uri="http://schemas.openxmlformats.org/drawingml/2006/picture">
+                <pic:pic>
+                  <pic:nvPicPr>
+                    <pic:cNvPr descr="image/5.png" id="41" name="Picture"/>
+                    <pic:cNvPicPr>
+                      <a:picLocks noChangeArrowheads="1" noChangeAspect="1"/>
+                    </pic:cNvPicPr>
+                  </pic:nvPicPr>
+                  <pic:blipFill>
+                    <a:blip r:embed="rId39"/>
+                    <a:stretch>
+                      <a:fillRect/>
+                    </a:stretch>
+                  </pic:blipFill>
+                  <pic:spPr bwMode="auto">
+                    <a:xfrm>
+                      <a:off x="0" y="0"/>
+                      <a:ext cx="5334000" cy="1540747"/>
+                    </a:xfrm>
+                    <a:prstGeom prst="rect">
+                      <a:avLst/>
+                    </a:prstGeom>
+                    <a:noFill/>
+                    <a:ln w="9525">
+                      <a:noFill/>
+                      <a:headEnd/>
+                      <a:tailEnd/>
+                    </a:ln>
+                  </pic:spPr>
+                </pic:pic>
+              </a:graphicData>
+            </a:graphic>
+          </wp:inline>
+        </w:drawing>
+      </w:r>
+      <w:bookmarkEnd w:id="42"/>
+    </w:p>
+    <w:p>
+      <w:pPr>
+        <w:pStyle w:val="ImageCaption"/>
+      </w:pPr>
+      <w:r>
+        <w:t xml:space="preserve">Добавление команды</w:t>
+      </w:r>
+    </w:p>
+    <w:p>
+      <w:pPr>
+        <w:pStyle w:val="BodyText"/>
+      </w:pPr>
+      <w:r>
+        <w:t xml:space="preserve">Создаю пустой файл в новый репозиторий, делаю первый коммит и выкладываю на github (рис.6).</w:t>
+      </w:r>
+    </w:p>
+    <w:p>
+      <w:pPr>
+        <w:pStyle w:val="CaptionedFigure"/>
+      </w:pPr>
+      <w:bookmarkStart w:id="46" w:name="fig:006"/>
+      <w:r>
+        <w:drawing>
+          <wp:inline>
+            <wp:extent cx="5334000" cy="4184502"/>
+            <wp:effectExtent b="0" l="0" r="0" t="0"/>
+            <wp:docPr descr="Добавление на github" title="" id="44" name="Picture"/>
+            <a:graphic>
+              <a:graphicData uri="http://schemas.openxmlformats.org/drawingml/2006/picture">
+                <pic:pic>
+                  <pic:nvPicPr>
+                    <pic:cNvPr descr="image/6.png" id="45" name="Picture"/>
+                    <pic:cNvPicPr>
+                      <a:picLocks noChangeArrowheads="1" noChangeAspect="1"/>
+                    </pic:cNvPicPr>
+                  </pic:nvPicPr>
+                  <pic:blipFill>
+                    <a:blip r:embed="rId43"/>
+                    <a:stretch>
+                      <a:fillRect/>
+                    </a:stretch>
+                  </pic:blipFill>
+                  <pic:spPr bwMode="auto">
+                    <a:xfrm>
+                      <a:off x="0" y="0"/>
+                      <a:ext cx="5334000" cy="4184502"/>
+                    </a:xfrm>
+                    <a:prstGeom prst="rect">
+                      <a:avLst/>
+                    </a:prstGeom>
+                    <a:noFill/>
+                    <a:ln w="9525">
+                      <a:noFill/>
+                      <a:headEnd/>
+                      <a:tailEnd/>
+                    </a:ln>
+                  </pic:spPr>
+                </pic:pic>
+              </a:graphicData>
+            </a:graphic>
+          </wp:inline>
+        </w:drawing>
+      </w:r>
+      <w:bookmarkEnd w:id="46"/>
+    </w:p>
+    <w:p>
+      <w:pPr>
+        <w:pStyle w:val="ImageCaption"/>
+      </w:pPr>
+      <w:r>
+        <w:t xml:space="preserve">Добавление на github</w:t>
+      </w:r>
+    </w:p>
+    <w:p>
+      <w:pPr>
+        <w:pStyle w:val="BodyText"/>
+      </w:pPr>
+      <w:r>
+        <w:t xml:space="preserve">Проверяю изменения (рис.7).</w:t>
+      </w:r>
+    </w:p>
+    <w:p>
+      <w:pPr>
+        <w:pStyle w:val="CaptionedFigure"/>
+      </w:pPr>
+      <w:bookmarkStart w:id="50" w:name="fig:007"/>
+      <w:r>
+        <w:drawing>
+          <wp:inline>
+            <wp:extent cx="5334000" cy="4184502"/>
+            <wp:effectExtent b="0" l="0" r="0" t="0"/>
+            <wp:docPr descr="Проверка" title="" id="48" name="Picture"/>
+            <a:graphic>
+              <a:graphicData uri="http://schemas.openxmlformats.org/drawingml/2006/picture">
+                <pic:pic>
+                  <pic:nvPicPr>
+                    <pic:cNvPr descr="image/7.png" id="49" name="Picture"/>
+                    <pic:cNvPicPr>
+                      <a:picLocks noChangeArrowheads="1" noChangeAspect="1"/>
+                    </pic:cNvPicPr>
+                  </pic:nvPicPr>
+                  <pic:blipFill>
+                    <a:blip r:embed="rId47"/>
+                    <a:stretch>
+                      <a:fillRect/>
+                    </a:stretch>
+                  </pic:blipFill>
+                  <pic:spPr bwMode="auto">
+                    <a:xfrm>
+                      <a:off x="0" y="0"/>
+                      <a:ext cx="5334000" cy="4184502"/>
+                    </a:xfrm>
+                    <a:prstGeom prst="rect">
+                      <a:avLst/>
+                    </a:prstGeom>
+                    <a:noFill/>
+                    <a:ln w="9525">
+                      <a:noFill/>
+                      <a:headEnd/>
+                      <a:tailEnd/>
+                    </a:ln>
+                  </pic:spPr>
+                </pic:pic>
+              </a:graphicData>
+            </a:graphic>
+          </wp:inline>
+        </w:drawing>
+      </w:r>
+      <w:bookmarkEnd w:id="50"/>
+    </w:p>
+    <w:p>
+      <w:pPr>
+        <w:pStyle w:val="ImageCaption"/>
+      </w:pPr>
+      <w:r>
+        <w:t xml:space="preserve">Проверка</w:t>
+      </w:r>
+    </w:p>
+    <w:p>
+      <w:pPr>
+        <w:pStyle w:val="BodyText"/>
+      </w:pPr>
+      <w:r>
+        <w:t xml:space="preserve">Выполняю конфигурацию для пакетов NODE.js (рис.8).</w:t>
+      </w:r>
+    </w:p>
+    <w:p>
+      <w:pPr>
+        <w:pStyle w:val="CaptionedFigure"/>
+      </w:pPr>
+      <w:bookmarkStart w:id="54" w:name="fig:008"/>
+      <w:r>
+        <w:drawing>
+          <wp:inline>
+            <wp:extent cx="5334000" cy="2540388"/>
+            <wp:effectExtent b="0" l="0" r="0" t="0"/>
+            <wp:docPr descr="Конфигурация" title="" id="52" name="Picture"/>
+            <a:graphic>
+              <a:graphicData uri="http://schemas.openxmlformats.org/drawingml/2006/picture">
+                <pic:pic>
+                  <pic:nvPicPr>
+                    <pic:cNvPr descr="image/8.png" id="53" name="Picture"/>
+                    <pic:cNvPicPr>
+                      <a:picLocks noChangeArrowheads="1" noChangeAspect="1"/>
+                    </pic:cNvPicPr>
+                  </pic:nvPicPr>
+                  <pic:blipFill>
+                    <a:blip r:embed="rId51"/>
+                    <a:stretch>
+                      <a:fillRect/>
+                    </a:stretch>
+                  </pic:blipFill>
+                  <pic:spPr bwMode="auto">
+                    <a:xfrm>
+                      <a:off x="0" y="0"/>
+                      <a:ext cx="5334000" cy="2540388"/>
+                    </a:xfrm>
+                    <a:prstGeom prst="rect">
+                      <a:avLst/>
+                    </a:prstGeom>
+                    <a:noFill/>
+                    <a:ln w="9525">
+                      <a:noFill/>
+                      <a:headEnd/>
+                      <a:tailEnd/>
+                    </a:ln>
+                  </pic:spPr>
+                </pic:pic>
+              </a:graphicData>
+            </a:graphic>
+          </wp:inline>
+        </w:drawing>
+      </w:r>
+      <w:bookmarkEnd w:id="54"/>
+    </w:p>
+    <w:p>
+      <w:pPr>
+        <w:pStyle w:val="ImageCaption"/>
+      </w:pPr>
+      <w:r>
+        <w:t xml:space="preserve">Конфигурация</w:t>
+      </w:r>
+    </w:p>
+    <w:p>
+      <w:pPr>
+        <w:pStyle w:val="BodyText"/>
+      </w:pPr>
+      <w:r>
+        <w:t xml:space="preserve">Изменяю файл package.json (рис.9).</w:t>
+      </w:r>
+    </w:p>
+    <w:p>
+      <w:pPr>
+        <w:pStyle w:val="CaptionedFigure"/>
+      </w:pPr>
+      <w:bookmarkStart w:id="58" w:name="fig:009"/>
+      <w:r>
+        <w:drawing>
+          <wp:inline>
+            <wp:extent cx="5334000" cy="2540388"/>
+            <wp:effectExtent b="0" l="0" r="0" t="0"/>
+            <wp:docPr descr="Изменение файла" title="" id="56" name="Picture"/>
+            <a:graphic>
+              <a:graphicData uri="http://schemas.openxmlformats.org/drawingml/2006/picture">
+                <pic:pic>
+                  <pic:nvPicPr>
+                    <pic:cNvPr descr="image/9.png" id="57" name="Picture"/>
+                    <pic:cNvPicPr>
+                      <a:picLocks noChangeArrowheads="1" noChangeAspect="1"/>
+                    </pic:cNvPicPr>
+                  </pic:nvPicPr>
+                  <pic:blipFill>
+                    <a:blip r:embed="rId55"/>
+                    <a:stretch>
+                      <a:fillRect/>
+                    </a:stretch>
+                  </pic:blipFill>
+                  <pic:spPr bwMode="auto">
+                    <a:xfrm>
+                      <a:off x="0" y="0"/>
+                      <a:ext cx="5334000" cy="2540388"/>
+                    </a:xfrm>
+                    <a:prstGeom prst="rect">
+                      <a:avLst/>
+                    </a:prstGeom>
+                    <a:noFill/>
+                    <a:ln w="9525">
+                      <a:noFill/>
+                      <a:headEnd/>
+                      <a:tailEnd/>
+                    </a:ln>
+                  </pic:spPr>
+                </pic:pic>
+              </a:graphicData>
+            </a:graphic>
+          </wp:inline>
+        </w:drawing>
+      </w:r>
+      <w:bookmarkEnd w:id="58"/>
+    </w:p>
+    <w:p>
+      <w:pPr>
+        <w:pStyle w:val="ImageCaption"/>
+      </w:pPr>
+      <w:r>
+        <w:t xml:space="preserve">Изменение файла</w:t>
+      </w:r>
+    </w:p>
+    <w:p>
+      <w:pPr>
+        <w:pStyle w:val="BodyText"/>
+      </w:pPr>
+      <w:r>
+        <w:t xml:space="preserve">Добавляю новый файлы,выполняю коммит и отправляю изменения на github (рис.10).</w:t>
+      </w:r>
+    </w:p>
+    <w:p>
+      <w:pPr>
+        <w:pStyle w:val="CaptionedFigure"/>
+      </w:pPr>
+      <w:bookmarkStart w:id="62" w:name="fig:010"/>
+      <w:r>
+        <w:drawing>
+          <wp:inline>
+            <wp:extent cx="5334000" cy="4894920"/>
+            <wp:effectExtent b="0" l="0" r="0" t="0"/>
+            <wp:docPr descr="Добавление изменений на github" title="" id="60" name="Picture"/>
+            <a:graphic>
+              <a:graphicData uri="http://schemas.openxmlformats.org/drawingml/2006/picture">
+                <pic:pic>
+                  <pic:nvPicPr>
+                    <pic:cNvPr descr="image/10.png" id="61" name="Picture"/>
+                    <pic:cNvPicPr>
+                      <a:picLocks noChangeArrowheads="1" noChangeAspect="1"/>
+                    </pic:cNvPicPr>
+                  </pic:nvPicPr>
+                  <pic:blipFill>
+                    <a:blip r:embed="rId59"/>
+                    <a:stretch>
+                      <a:fillRect/>
+                    </a:stretch>
+                  </pic:blipFill>
+                  <pic:spPr bwMode="auto">
+                    <a:xfrm>
+                      <a:off x="0" y="0"/>
+                      <a:ext cx="5334000" cy="4894920"/>
+                    </a:xfrm>
+                    <a:prstGeom prst="rect">
+                      <a:avLst/>
+                    </a:prstGeom>
+                    <a:noFill/>
+                    <a:ln w="9525">
+                      <a:noFill/>
+                      <a:headEnd/>
+                      <a:tailEnd/>
+                    </a:ln>
+                  </pic:spPr>
+                </pic:pic>
+              </a:graphicData>
+            </a:graphic>
+          </wp:inline>
+        </w:drawing>
+      </w:r>
+      <w:bookmarkEnd w:id="62"/>
+    </w:p>
+    <w:p>
+      <w:pPr>
+        <w:pStyle w:val="ImageCaption"/>
+      </w:pPr>
+      <w:r>
+        <w:t xml:space="preserve">Добавление изменений на github</w:t>
+      </w:r>
+    </w:p>
+    <w:p>
+      <w:pPr>
+        <w:pStyle w:val="BodyText"/>
+      </w:pPr>
+      <w:r>
+        <w:t xml:space="preserve">Инициализирую gitflow, префикс для ярлыков устанавливаю в v (рис.11).</w:t>
+      </w:r>
+    </w:p>
+    <w:p>
+      <w:pPr>
+        <w:pStyle w:val="CaptionedFigure"/>
+      </w:pPr>
+      <w:bookmarkStart w:id="66" w:name="fig:011"/>
+      <w:r>
+        <w:drawing>
+          <wp:inline>
+            <wp:extent cx="5334000" cy="2212622"/>
+            <wp:effectExtent b="0" l="0" r="0" t="0"/>
+            <wp:docPr descr="Инициализация gitflow" title="" id="64" name="Picture"/>
+            <a:graphic>
+              <a:graphicData uri="http://schemas.openxmlformats.org/drawingml/2006/picture">
+                <pic:pic>
+                  <pic:nvPicPr>
+                    <pic:cNvPr descr="image/11.png" id="65" name="Picture"/>
+                    <pic:cNvPicPr>
+                      <a:picLocks noChangeArrowheads="1" noChangeAspect="1"/>
+                    </pic:cNvPicPr>
+                  </pic:nvPicPr>
+                  <pic:blipFill>
+                    <a:blip r:embed="rId63"/>
+                    <a:stretch>
+                      <a:fillRect/>
+                    </a:stretch>
+                  </pic:blipFill>
+                  <pic:spPr bwMode="auto">
+                    <a:xfrm>
+                      <a:off x="0" y="0"/>
+                      <a:ext cx="5334000" cy="2212622"/>
+                    </a:xfrm>
+                    <a:prstGeom prst="rect">
+                      <a:avLst/>
+                    </a:prstGeom>
+                    <a:noFill/>
+                    <a:ln w="9525">
+                      <a:noFill/>
+                      <a:headEnd/>
+                      <a:tailEnd/>
+                    </a:ln>
+                  </pic:spPr>
+                </pic:pic>
+              </a:graphicData>
+            </a:graphic>
+          </wp:inline>
+        </w:drawing>
+      </w:r>
+      <w:bookmarkEnd w:id="66"/>
+    </w:p>
+    <w:p>
+      <w:pPr>
+        <w:pStyle w:val="ImageCaption"/>
+      </w:pPr>
+      <w:r>
+        <w:t xml:space="preserve">Инициализация gitflow</w:t>
+      </w:r>
+    </w:p>
+    <w:p>
+      <w:pPr>
+        <w:pStyle w:val="BodyText"/>
+      </w:pPr>
+      <w:r>
+        <w:t xml:space="preserve">Проверяю,что нахожусь на ветке develop и отправляю весь репозиторий в хранилище (рис.12).</w:t>
+      </w:r>
+    </w:p>
+    <w:p>
+      <w:pPr>
+        <w:pStyle w:val="CaptionedFigure"/>
+      </w:pPr>
+      <w:bookmarkStart w:id="70" w:name="fig:012"/>
+      <w:r>
+        <w:drawing>
+          <wp:inline>
+            <wp:extent cx="5334000" cy="1767479"/>
+            <wp:effectExtent b="0" l="0" r="0" t="0"/>
+            <wp:docPr descr="Загрузка в хранилище" title="" id="68" name="Picture"/>
+            <a:graphic>
+              <a:graphicData uri="http://schemas.openxmlformats.org/drawingml/2006/picture">
+                <pic:pic>
+                  <pic:nvPicPr>
+                    <pic:cNvPr descr="image/12.png" id="69" name="Picture"/>
+                    <pic:cNvPicPr>
+                      <a:picLocks noChangeArrowheads="1" noChangeAspect="1"/>
+                    </pic:cNvPicPr>
+                  </pic:nvPicPr>
+                  <pic:blipFill>
+                    <a:blip r:embed="rId67"/>
+                    <a:stretch>
+                      <a:fillRect/>
+                    </a:stretch>
+                  </pic:blipFill>
+                  <pic:spPr bwMode="auto">
+                    <a:xfrm>
+                      <a:off x="0" y="0"/>
+                      <a:ext cx="5334000" cy="1767479"/>
+                    </a:xfrm>
+                    <a:prstGeom prst="rect">
+                      <a:avLst/>
+                    </a:prstGeom>
+                    <a:noFill/>
+                    <a:ln w="9525">
+                      <a:noFill/>
+                      <a:headEnd/>
+                      <a:tailEnd/>
+                    </a:ln>
+                  </pic:spPr>
+                </pic:pic>
+              </a:graphicData>
+            </a:graphic>
+          </wp:inline>
+        </w:drawing>
+      </w:r>
+      <w:bookmarkEnd w:id="70"/>
+    </w:p>
+    <w:p>
+      <w:pPr>
+        <w:pStyle w:val="ImageCaption"/>
+      </w:pPr>
+      <w:r>
+        <w:t xml:space="preserve">Загрузка в хранилище</w:t>
+      </w:r>
+    </w:p>
+    <w:p>
+      <w:pPr>
+        <w:pStyle w:val="BodyText"/>
+      </w:pPr>
+      <w:r>
+        <w:t xml:space="preserve">Устанавливаю внешнюю ветку как вышестоящую для этой ветке (рис.13).</w:t>
+      </w:r>
+    </w:p>
+    <w:p>
+      <w:pPr>
+        <w:pStyle w:val="CaptionedFigure"/>
+      </w:pPr>
+      <w:bookmarkStart w:id="74" w:name="fig:013"/>
+      <w:r>
+        <w:drawing>
+          <wp:inline>
+            <wp:extent cx="5334000" cy="514297"/>
+            <wp:effectExtent b="0" l="0" r="0" t="0"/>
+            <wp:docPr descr="Установка внешней ветки" title="" id="72" name="Picture"/>
+            <a:graphic>
+              <a:graphicData uri="http://schemas.openxmlformats.org/drawingml/2006/picture">
+                <pic:pic>
+                  <pic:nvPicPr>
+                    <pic:cNvPr descr="image/13.png" id="73" name="Picture"/>
+                    <pic:cNvPicPr>
+                      <a:picLocks noChangeArrowheads="1" noChangeAspect="1"/>
+                    </pic:cNvPicPr>
+                  </pic:nvPicPr>
+                  <pic:blipFill>
+                    <a:blip r:embed="rId71"/>
+                    <a:stretch>
+                      <a:fillRect/>
+                    </a:stretch>
+                  </pic:blipFill>
+                  <pic:spPr bwMode="auto">
+                    <a:xfrm>
+                      <a:off x="0" y="0"/>
+                      <a:ext cx="5334000" cy="514297"/>
+                    </a:xfrm>
+                    <a:prstGeom prst="rect">
+                      <a:avLst/>
+                    </a:prstGeom>
+                    <a:noFill/>
+                    <a:ln w="9525">
+                      <a:noFill/>
+                      <a:headEnd/>
+                      <a:tailEnd/>
+                    </a:ln>
+                  </pic:spPr>
+                </pic:pic>
+              </a:graphicData>
+            </a:graphic>
+          </wp:inline>
+        </w:drawing>
+      </w:r>
+      <w:bookmarkEnd w:id="74"/>
+    </w:p>
+    <w:p>
+      <w:pPr>
+        <w:pStyle w:val="ImageCaption"/>
+      </w:pPr>
+      <w:r>
+        <w:t xml:space="preserve">Установка внешней ветки</w:t>
+      </w:r>
+    </w:p>
+    <w:p>
+      <w:pPr>
+        <w:pStyle w:val="BodyText"/>
+      </w:pPr>
+      <w:r>
+        <w:t xml:space="preserve">Cоздаю релиз с версией 1.0.0 (рис.14).</w:t>
+      </w:r>
+    </w:p>
+    <w:p>
+      <w:pPr>
+        <w:pStyle w:val="CaptionedFigure"/>
+      </w:pPr>
+      <w:bookmarkStart w:id="78" w:name="fig:014"/>
+      <w:r>
+        <w:drawing>
+          <wp:inline>
+            <wp:extent cx="5334000" cy="2630086"/>
+            <wp:effectExtent b="0" l="0" r="0" t="0"/>
+            <wp:docPr descr="Создание релиза" title="" id="76" name="Picture"/>
+            <a:graphic>
+              <a:graphicData uri="http://schemas.openxmlformats.org/drawingml/2006/picture">
+                <pic:pic>
+                  <pic:nvPicPr>
+                    <pic:cNvPr descr="image/14.png" id="77" name="Picture"/>
+                    <pic:cNvPicPr>
+                      <a:picLocks noChangeArrowheads="1" noChangeAspect="1"/>
+                    </pic:cNvPicPr>
+                  </pic:nvPicPr>
+                  <pic:blipFill>
+                    <a:blip r:embed="rId75"/>
+                    <a:stretch>
+                      <a:fillRect/>
+                    </a:stretch>
+                  </pic:blipFill>
+                  <pic:spPr bwMode="auto">
+                    <a:xfrm>
+                      <a:off x="0" y="0"/>
+                      <a:ext cx="5334000" cy="2630086"/>
+                    </a:xfrm>
+                    <a:prstGeom prst="rect">
+                      <a:avLst/>
+                    </a:prstGeom>
+                    <a:noFill/>
+                    <a:ln w="9525">
+                      <a:noFill/>
+                      <a:headEnd/>
+                      <a:tailEnd/>
+                    </a:ln>
+                  </pic:spPr>
+                </pic:pic>
+              </a:graphicData>
+            </a:graphic>
+          </wp:inline>
+        </w:drawing>
+      </w:r>
+      <w:bookmarkEnd w:id="78"/>
+    </w:p>
+    <w:p>
+      <w:pPr>
+        <w:pStyle w:val="ImageCaption"/>
+      </w:pPr>
+      <w:r>
+        <w:t xml:space="preserve">Создание релиза</w:t>
+      </w:r>
+    </w:p>
+    <w:p>
+      <w:pPr>
+        <w:pStyle w:val="BodyText"/>
+      </w:pPr>
+      <w:r>
+        <w:t xml:space="preserve">Cоздаю журнал изменений и добавляю его в индекс (рис.15).</w:t>
+      </w:r>
+    </w:p>
+    <w:p>
+      <w:pPr>
+        <w:pStyle w:val="CaptionedFigure"/>
+      </w:pPr>
+      <w:bookmarkStart w:id="82" w:name="fig:015"/>
+      <w:r>
+        <w:drawing>
+          <wp:inline>
+            <wp:extent cx="5334000" cy="1628366"/>
+            <wp:effectExtent b="0" l="0" r="0" t="0"/>
+            <wp:docPr descr="Создание журнала" title="" id="80" name="Picture"/>
+            <a:graphic>
+              <a:graphicData uri="http://schemas.openxmlformats.org/drawingml/2006/picture">
+                <pic:pic>
+                  <pic:nvPicPr>
+                    <pic:cNvPr descr="image/15.png" id="81" name="Picture"/>
+                    <pic:cNvPicPr>
+                      <a:picLocks noChangeArrowheads="1" noChangeAspect="1"/>
+                    </pic:cNvPicPr>
+                  </pic:nvPicPr>
+                  <pic:blipFill>
+                    <a:blip r:embed="rId79"/>
+                    <a:stretch>
+                      <a:fillRect/>
+                    </a:stretch>
+                  </pic:blipFill>
+                  <pic:spPr bwMode="auto">
+                    <a:xfrm>
+                      <a:off x="0" y="0"/>
+                      <a:ext cx="5334000" cy="1628366"/>
+                    </a:xfrm>
+                    <a:prstGeom prst="rect">
+                      <a:avLst/>
+                    </a:prstGeom>
+                    <a:noFill/>
+                    <a:ln w="9525">
+                      <a:noFill/>
+                      <a:headEnd/>
+                      <a:tailEnd/>
+                    </a:ln>
+                  </pic:spPr>
+                </pic:pic>
+              </a:graphicData>
+            </a:graphic>
+          </wp:inline>
+        </w:drawing>
+      </w:r>
+      <w:bookmarkEnd w:id="82"/>
+    </w:p>
+    <w:p>
+      <w:pPr>
+        <w:pStyle w:val="ImageCaption"/>
+      </w:pPr>
+      <w:r>
+        <w:t xml:space="preserve">Создание журнала</w:t>
+      </w:r>
+    </w:p>
+    <w:p>
+      <w:pPr>
+        <w:pStyle w:val="BodyText"/>
+      </w:pPr>
+      <w:r>
+        <w:t xml:space="preserve">Заливаю релизную ветку в основную ветку (рис.16).</w:t>
+      </w:r>
+    </w:p>
+    <w:p>
+      <w:pPr>
+        <w:pStyle w:val="CaptionedFigure"/>
+      </w:pPr>
+      <w:bookmarkStart w:id="86" w:name="fig:016"/>
+      <w:r>
+        <w:drawing>
+          <wp:inline>
+            <wp:extent cx="5334000" cy="1353271"/>
+            <wp:effectExtent b="0" l="0" r="0" t="0"/>
+            <wp:docPr descr="Вложение ветки" title="" id="84" name="Picture"/>
+            <a:graphic>
+              <a:graphicData uri="http://schemas.openxmlformats.org/drawingml/2006/picture">
+                <pic:pic>
+                  <pic:nvPicPr>
+                    <pic:cNvPr descr="image/16.png" id="85" name="Picture"/>
+                    <pic:cNvPicPr>
+                      <a:picLocks noChangeArrowheads="1" noChangeAspect="1"/>
+                    </pic:cNvPicPr>
+                  </pic:nvPicPr>
+                  <pic:blipFill>
+                    <a:blip r:embed="rId83"/>
+                    <a:stretch>
+                      <a:fillRect/>
+                    </a:stretch>
+                  </pic:blipFill>
+                  <pic:spPr bwMode="auto">
+                    <a:xfrm>
+                      <a:off x="0" y="0"/>
+                      <a:ext cx="5334000" cy="1353271"/>
+                    </a:xfrm>
+                    <a:prstGeom prst="rect">
+                      <a:avLst/>
+                    </a:prstGeom>
+                    <a:noFill/>
+                    <a:ln w="9525">
+                      <a:noFill/>
+                      <a:headEnd/>
+                      <a:tailEnd/>
+                    </a:ln>
+                  </pic:spPr>
+                </pic:pic>
+              </a:graphicData>
+            </a:graphic>
+          </wp:inline>
+        </w:drawing>
+      </w:r>
+      <w:bookmarkEnd w:id="86"/>
+    </w:p>
+    <w:p>
+      <w:pPr>
+        <w:pStyle w:val="ImageCaption"/>
+      </w:pPr>
+      <w:r>
+        <w:t xml:space="preserve">Вложение ветки</w:t>
+      </w:r>
+    </w:p>
+    <w:p>
+      <w:pPr>
+        <w:pStyle w:val="BodyText"/>
+      </w:pPr>
+      <w:r>
+        <w:t xml:space="preserve">Отправляю данные на github (рис.17).</w:t>
+      </w:r>
+    </w:p>
+    <w:p>
+      <w:pPr>
+        <w:pStyle w:val="CaptionedFigure"/>
+      </w:pPr>
+      <w:bookmarkStart w:id="90" w:name="fig:017"/>
+      <w:r>
+        <w:drawing>
+          <wp:inline>
+            <wp:extent cx="5334000" cy="2131845"/>
+            <wp:effectExtent b="0" l="0" r="0" t="0"/>
+            <wp:docPr descr="Отправление данных" title="" id="88" name="Picture"/>
+            <a:graphic>
+              <a:graphicData uri="http://schemas.openxmlformats.org/drawingml/2006/picture">
+                <pic:pic>
+                  <pic:nvPicPr>
+                    <pic:cNvPr descr="image/17.png" id="89" name="Picture"/>
+                    <pic:cNvPicPr>
+                      <a:picLocks noChangeArrowheads="1" noChangeAspect="1"/>
+                    </pic:cNvPicPr>
+                  </pic:nvPicPr>
+                  <pic:blipFill>
+                    <a:blip r:embed="rId87"/>
+                    <a:stretch>
+                      <a:fillRect/>
+                    </a:stretch>
+                  </pic:blipFill>
+                  <pic:spPr bwMode="auto">
+                    <a:xfrm>
+                      <a:off x="0" y="0"/>
+                      <a:ext cx="5334000" cy="2131845"/>
+                    </a:xfrm>
+                    <a:prstGeom prst="rect">
+                      <a:avLst/>
+                    </a:prstGeom>
+                    <a:noFill/>
+                    <a:ln w="9525">
+                      <a:noFill/>
+                      <a:headEnd/>
+                      <a:tailEnd/>
+                    </a:ln>
+                  </pic:spPr>
+                </pic:pic>
+              </a:graphicData>
+            </a:graphic>
+          </wp:inline>
+        </w:drawing>
+      </w:r>
+      <w:bookmarkEnd w:id="90"/>
+    </w:p>
+    <w:p>
+      <w:pPr>
+        <w:pStyle w:val="ImageCaption"/>
+      </w:pPr>
+      <w:r>
+        <w:t xml:space="preserve">Отправление данных</w:t>
+      </w:r>
+    </w:p>
+    <w:p>
+      <w:pPr>
+        <w:pStyle w:val="BodyText"/>
+      </w:pPr>
+      <w:r>
+        <w:t xml:space="preserve">Создаю релиз на GitHub (рис.18).</w:t>
+      </w:r>
+    </w:p>
+    <w:p>
+      <w:pPr>
+        <w:pStyle w:val="CaptionedFigure"/>
+      </w:pPr>
+      <w:bookmarkStart w:id="94" w:name="fig:018"/>
+      <w:r>
+        <w:drawing>
+          <wp:inline>
+            <wp:extent cx="5334000" cy="2226000"/>
+            <wp:effectExtent b="0" l="0" r="0" t="0"/>
+            <wp:docPr descr="Cоздание релиза" title="" id="92" name="Picture"/>
+            <a:graphic>
+              <a:graphicData uri="http://schemas.openxmlformats.org/drawingml/2006/picture">
+                <pic:pic>
+                  <pic:nvPicPr>
+                    <pic:cNvPr descr="image/18.png" id="93" name="Picture"/>
+                    <pic:cNvPicPr>
+                      <a:picLocks noChangeArrowheads="1" noChangeAspect="1"/>
+                    </pic:cNvPicPr>
+                  </pic:nvPicPr>
+                  <pic:blipFill>
+                    <a:blip r:embed="rId91"/>
+                    <a:stretch>
+                      <a:fillRect/>
+                    </a:stretch>
+                  </pic:blipFill>
+                  <pic:spPr bwMode="auto">
+                    <a:xfrm>
+                      <a:off x="0" y="0"/>
+                      <a:ext cx="5334000" cy="2226000"/>
+                    </a:xfrm>
+                    <a:prstGeom prst="rect">
+                      <a:avLst/>
+                    </a:prstGeom>
+                    <a:noFill/>
+                    <a:ln w="9525">
+                      <a:noFill/>
+                      <a:headEnd/>
+                      <a:tailEnd/>
+                    </a:ln>
+                  </pic:spPr>
+                </pic:pic>
+              </a:graphicData>
+            </a:graphic>
+          </wp:inline>
+        </w:drawing>
+      </w:r>
+      <w:bookmarkEnd w:id="94"/>
+    </w:p>
+    <w:p>
+      <w:pPr>
+        <w:pStyle w:val="ImageCaption"/>
+      </w:pPr>
+      <w:r>
+        <w:t xml:space="preserve">Cоздание релиза</w:t>
+      </w:r>
+    </w:p>
+    <w:p>
+      <w:pPr>
+        <w:pStyle w:val="BodyText"/>
+      </w:pPr>
+      <w:r>
+        <w:t xml:space="preserve">Создаю ветку для новой функциональности (рис.19)</w:t>
+      </w:r>
+    </w:p>
+    <w:p>
+      <w:pPr>
+        <w:pStyle w:val="CaptionedFigure"/>
+      </w:pPr>
+      <w:bookmarkStart w:id="98" w:name="fig:019"/>
+      <w:r>
+        <w:drawing>
+          <wp:inline>
+            <wp:extent cx="5334000" cy="2630086"/>
+            <wp:effectExtent b="0" l="0" r="0" t="0"/>
+            <wp:docPr descr="Создание новой ветки" title="" id="96" name="Picture"/>
+            <a:graphic>
+              <a:graphicData uri="http://schemas.openxmlformats.org/drawingml/2006/picture">
+                <pic:pic>
+                  <pic:nvPicPr>
+                    <pic:cNvPr descr="image/19.png" id="97" name="Picture"/>
+                    <pic:cNvPicPr>
+                      <a:picLocks noChangeArrowheads="1" noChangeAspect="1"/>
+                    </pic:cNvPicPr>
+                  </pic:nvPicPr>
+                  <pic:blipFill>
+                    <a:blip r:embed="rId95"/>
+                    <a:stretch>
+                      <a:fillRect/>
+                    </a:stretch>
+                  </pic:blipFill>
+                  <pic:spPr bwMode="auto">
+                    <a:xfrm>
+                      <a:off x="0" y="0"/>
+                      <a:ext cx="5334000" cy="2630086"/>
+                    </a:xfrm>
+                    <a:prstGeom prst="rect">
+                      <a:avLst/>
+                    </a:prstGeom>
+                    <a:noFill/>
+                    <a:ln w="9525">
+                      <a:noFill/>
+                      <a:headEnd/>
+                      <a:tailEnd/>
+                    </a:ln>
+                  </pic:spPr>
+                </pic:pic>
+              </a:graphicData>
+            </a:graphic>
+          </wp:inline>
+        </w:drawing>
+      </w:r>
+      <w:bookmarkEnd w:id="98"/>
+    </w:p>
+    <w:p>
+      <w:pPr>
+        <w:pStyle w:val="ImageCaption"/>
+      </w:pPr>
+      <w:r>
+        <w:t xml:space="preserve">Создание новой ветки</w:t>
+      </w:r>
+    </w:p>
+    <w:p>
+      <w:pPr>
+        <w:pStyle w:val="BodyText"/>
+      </w:pPr>
+      <w:r>
+        <w:t xml:space="preserve">Обновляю файл package.json и создаю журнал изменений, добавля. журнал в индекс (рис. 20)</w:t>
       </w:r>
       <w:r>
         <w:t xml:space="preserve"> </w:t>
       </w:r>
-      <w:r>
-        <w:t xml:space="preserve">[</w:t>
-      </w:r>
-      <w:r>
-        <w:rPr>
-          <w:bCs/>
-          <w:b/>
-        </w:rPr>
-        <w:t xml:space="preserve">fig:001?</w:t>
-      </w:r>
-      <w:r>
-        <w:t xml:space="preserve">]</w:t>
-      </w:r>
-      <w:r>
-        <w:t xml:space="preserve">).</w:t>
-      </w:r>
+      <w:bookmarkStart w:id="102" w:name="fig:020"/>
+      <w:r>
+        <w:drawing>
+          <wp:inline>
+            <wp:extent cx="5334000" cy="1628366"/>
+            <wp:effectExtent b="0" l="0" r="0" t="0"/>
+            <wp:docPr descr="Работа с веткой" title="" id="100" name="Picture"/>
+            <a:graphic>
+              <a:graphicData uri="http://schemas.openxmlformats.org/drawingml/2006/picture">
+                <pic:pic>
+                  <pic:nvPicPr>
+                    <pic:cNvPr descr="image/20.png" id="101" name="Picture"/>
+                    <pic:cNvPicPr>
+                      <a:picLocks noChangeArrowheads="1" noChangeAspect="1"/>
+                    </pic:cNvPicPr>
+                  </pic:nvPicPr>
+                  <pic:blipFill>
+                    <a:blip r:embed="rId99"/>
+                    <a:stretch>
+                      <a:fillRect/>
+                    </a:stretch>
+                  </pic:blipFill>
+                  <pic:spPr bwMode="auto">
+                    <a:xfrm>
+                      <a:off x="0" y="0"/>
+                      <a:ext cx="5334000" cy="1628366"/>
+                    </a:xfrm>
+                    <a:prstGeom prst="rect">
+                      <a:avLst/>
+                    </a:prstGeom>
+                    <a:noFill/>
+                    <a:ln w="9525">
+                      <a:noFill/>
+                      <a:headEnd/>
+                      <a:tailEnd/>
+                    </a:ln>
+                  </pic:spPr>
+                </pic:pic>
+              </a:graphicData>
+            </a:graphic>
+          </wp:inline>
+        </w:drawing>
+      </w:r>
+      <w:bookmarkEnd w:id="102"/>
     </w:p>
     <w:p>
       <w:pPr>
         <w:pStyle w:val="BodyText"/>
       </w:pPr>
-      <w:bookmarkStart w:id="23" w:name="fig:001"/>
-      <w:r>
-        <w:t xml:space="preserve">Название рисунка</w:t>
-      </w:r>
-      <w:bookmarkEnd w:id="23"/>
-    </w:p>
-    <w:bookmarkEnd w:id="24"/>
-    <w:bookmarkStart w:id="25" w:name="выводы"/>
+      <w:r>
+        <w:t xml:space="preserve">Отправляю эти дпнные на GitHub (рис.21)</w:t>
+      </w:r>
+    </w:p>
+    <w:p>
+      <w:pPr>
+        <w:pStyle w:val="CaptionedFigure"/>
+      </w:pPr>
+      <w:bookmarkStart w:id="106" w:name="fig:021"/>
+      <w:r>
+        <w:drawing>
+          <wp:inline>
+            <wp:extent cx="5334000" cy="1795517"/>
+            <wp:effectExtent b="0" l="0" r="0" t="0"/>
+            <wp:docPr descr="Отправка данных" title="" id="104" name="Picture"/>
+            <a:graphic>
+              <a:graphicData uri="http://schemas.openxmlformats.org/drawingml/2006/picture">
+                <pic:pic>
+                  <pic:nvPicPr>
+                    <pic:cNvPr descr="image/21.png" id="105" name="Picture"/>
+                    <pic:cNvPicPr>
+                      <a:picLocks noChangeArrowheads="1" noChangeAspect="1"/>
+                    </pic:cNvPicPr>
+                  </pic:nvPicPr>
+                  <pic:blipFill>
+                    <a:blip r:embed="rId103"/>
+                    <a:stretch>
+                      <a:fillRect/>
+                    </a:stretch>
+                  </pic:blipFill>
+                  <pic:spPr bwMode="auto">
+                    <a:xfrm>
+                      <a:off x="0" y="0"/>
+                      <a:ext cx="5334000" cy="1795517"/>
+                    </a:xfrm>
+                    <a:prstGeom prst="rect">
+                      <a:avLst/>
+                    </a:prstGeom>
+                    <a:noFill/>
+                    <a:ln w="9525">
+                      <a:noFill/>
+                      <a:headEnd/>
+                      <a:tailEnd/>
+                    </a:ln>
+                  </pic:spPr>
+                </pic:pic>
+              </a:graphicData>
+            </a:graphic>
+          </wp:inline>
+        </w:drawing>
+      </w:r>
+      <w:bookmarkEnd w:id="106"/>
+    </w:p>
+    <w:p>
+      <w:pPr>
+        <w:pStyle w:val="ImageCaption"/>
+      </w:pPr>
+      <w:r>
+        <w:t xml:space="preserve">Отправка данных</w:t>
+      </w:r>
+    </w:p>
+    <w:p>
+      <w:pPr>
+        <w:pStyle w:val="BodyText"/>
+      </w:pPr>
+      <w:r>
+        <w:t xml:space="preserve">Создаю релиз на github с комментарием из журнала изменений (рис.22)</w:t>
+      </w:r>
+    </w:p>
+    <w:p>
+      <w:pPr>
+        <w:pStyle w:val="CaptionedFigure"/>
+      </w:pPr>
+      <w:bookmarkStart w:id="110" w:name="fig:022"/>
+      <w:r>
+        <w:drawing>
+          <wp:inline>
+            <wp:extent cx="5334000" cy="2226000"/>
+            <wp:effectExtent b="0" l="0" r="0" t="0"/>
+            <wp:docPr descr="Создание релиза" title="" id="108" name="Picture"/>
+            <a:graphic>
+              <a:graphicData uri="http://schemas.openxmlformats.org/drawingml/2006/picture">
+                <pic:pic>
+                  <pic:nvPicPr>
+                    <pic:cNvPr descr="image/22.png" id="109" name="Picture"/>
+                    <pic:cNvPicPr>
+                      <a:picLocks noChangeArrowheads="1" noChangeAspect="1"/>
+                    </pic:cNvPicPr>
+                  </pic:nvPicPr>
+                  <pic:blipFill>
+                    <a:blip r:embed="rId107"/>
+                    <a:stretch>
+                      <a:fillRect/>
+                    </a:stretch>
+                  </pic:blipFill>
+                  <pic:spPr bwMode="auto">
+                    <a:xfrm>
+                      <a:off x="0" y="0"/>
+                      <a:ext cx="5334000" cy="2226000"/>
+                    </a:xfrm>
+                    <a:prstGeom prst="rect">
+                      <a:avLst/>
+                    </a:prstGeom>
+                    <a:noFill/>
+                    <a:ln w="9525">
+                      <a:noFill/>
+                      <a:headEnd/>
+                      <a:tailEnd/>
+                    </a:ln>
+                  </pic:spPr>
+                </pic:pic>
+              </a:graphicData>
+            </a:graphic>
+          </wp:inline>
+        </w:drawing>
+      </w:r>
+      <w:bookmarkEnd w:id="110"/>
+    </w:p>
+    <w:p>
+      <w:pPr>
+        <w:pStyle w:val="ImageCaption"/>
+      </w:pPr>
+      <w:r>
+        <w:t xml:space="preserve">Создание релиза</w:t>
+      </w:r>
+    </w:p>
+    <w:p>
+      <w:pPr>
+        <w:pStyle w:val="BodyText"/>
+      </w:pPr>
+      <w:r>
+        <w:t xml:space="preserve">Проверяю результат</w:t>
+      </w:r>
+    </w:p>
+    <w:p>
+      <w:pPr>
+        <w:pStyle w:val="CaptionedFigure"/>
+      </w:pPr>
+      <w:bookmarkStart w:id="114" w:name="fig:023"/>
+      <w:r>
+        <w:drawing>
+          <wp:inline>
+            <wp:extent cx="5334000" cy="2673395"/>
+            <wp:effectExtent b="0" l="0" r="0" t="0"/>
+            <wp:docPr descr="Результат" title="" id="112" name="Picture"/>
+            <a:graphic>
+              <a:graphicData uri="http://schemas.openxmlformats.org/drawingml/2006/picture">
+                <pic:pic>
+                  <pic:nvPicPr>
+                    <pic:cNvPr descr="image/23.png" id="113" name="Picture"/>
+                    <pic:cNvPicPr>
+                      <a:picLocks noChangeArrowheads="1" noChangeAspect="1"/>
+                    </pic:cNvPicPr>
+                  </pic:nvPicPr>
+                  <pic:blipFill>
+                    <a:blip r:embed="rId111"/>
+                    <a:stretch>
+                      <a:fillRect/>
+                    </a:stretch>
+                  </pic:blipFill>
+                  <pic:spPr bwMode="auto">
+                    <a:xfrm>
+                      <a:off x="0" y="0"/>
+                      <a:ext cx="5334000" cy="2673395"/>
+                    </a:xfrm>
+                    <a:prstGeom prst="rect">
+                      <a:avLst/>
+                    </a:prstGeom>
+                    <a:noFill/>
+                    <a:ln w="9525">
+                      <a:noFill/>
+                      <a:headEnd/>
+                      <a:tailEnd/>
+                    </a:ln>
+                  </pic:spPr>
+                </pic:pic>
+              </a:graphicData>
+            </a:graphic>
+          </wp:inline>
+        </w:drawing>
+      </w:r>
+      <w:bookmarkEnd w:id="114"/>
+    </w:p>
+    <w:p>
+      <w:pPr>
+        <w:pStyle w:val="ImageCaption"/>
+      </w:pPr>
+      <w:r>
+        <w:t xml:space="preserve">Результат</w:t>
+      </w:r>
+    </w:p>
+    <w:bookmarkEnd w:id="115"/>
+    <w:bookmarkStart w:id="116" w:name="выводы"/>
     <w:p>
       <w:pPr>
         <w:pStyle w:val="Heading1"/>
@@ -635,11 +1768,11 @@
         <w:pStyle w:val="FirstParagraph"/>
       </w:pPr>
       <w:r>
-        <w:t xml:space="preserve">Здесь кратко описываются итоги проделанной работы.</w:t>
-      </w:r>
-    </w:p>
-    <w:bookmarkEnd w:id="25"/>
-    <w:bookmarkStart w:id="32" w:name="список-литературы"/>
+        <w:t xml:space="preserve">В ходе работы я получила навыки правильной работы с репозиториями git .</w:t>
+      </w:r>
+    </w:p>
+    <w:bookmarkEnd w:id="116"/>
+    <w:bookmarkStart w:id="117" w:name="список-литературы"/>
     <w:p>
       <w:pPr>
         <w:pStyle w:val="Heading1"/>
@@ -648,99 +1781,21 @@
         <w:t xml:space="preserve">Список литературы</w:t>
       </w:r>
     </w:p>
-    <w:bookmarkStart w:id="31" w:name="refs"/>
-    <w:bookmarkStart w:id="26" w:name="ref-tanenbaum_book_modern-os_ru"/>
-    <w:p>
-      <w:pPr>
-        <w:pStyle w:val="Bibliography"/>
-      </w:pPr>
-      <w:r>
-        <w:t xml:space="preserve">1.</w:t>
+    <w:p>
+      <w:pPr>
+        <w:pStyle w:val="FirstParagraph"/>
+      </w:pPr>
+      <w:r>
+        <w:t xml:space="preserve">::: Лабораторная работа №4 Операционные системы</w:t>
       </w:r>
       <w:r>
         <w:t xml:space="preserve"> </w:t>
       </w:r>
       <w:r>
-        <w:t xml:space="preserve">	</w:t>
-      </w:r>
-      <w:r>
-        <w:t xml:space="preserve">Таненбаум Э., Бос Х. Современные операционные системы. 4-е изд. СПб.: Питер, 2015. 1120 с.</w:t>
-      </w:r>
-    </w:p>
-    <w:bookmarkEnd w:id="26"/>
-    <w:bookmarkStart w:id="27" w:name="ref-robbins_book_bash_en"/>
-    <w:p>
-      <w:pPr>
-        <w:pStyle w:val="Bibliography"/>
-      </w:pPr>
-      <w:r>
-        <w:t xml:space="preserve">2.</w:t>
-      </w:r>
-      <w:r>
-        <w:t xml:space="preserve"> </w:t>
-      </w:r>
-      <w:r>
-        <w:t xml:space="preserve">	</w:t>
-      </w:r>
-      <w:r>
-        <w:t xml:space="preserve">Robbins A. Bash Pocket Reference. O’Reilly Media, 2016. 156 с.</w:t>
-      </w:r>
-    </w:p>
-    <w:bookmarkEnd w:id="27"/>
-    <w:bookmarkStart w:id="28" w:name="ref-zarrelli_book_mastering-bash_en"/>
-    <w:p>
-      <w:pPr>
-        <w:pStyle w:val="Bibliography"/>
-      </w:pPr>
-      <w:r>
-        <w:t xml:space="preserve">3.</w:t>
-      </w:r>
-      <w:r>
-        <w:t xml:space="preserve"> </w:t>
-      </w:r>
-      <w:r>
-        <w:t xml:space="preserve">	</w:t>
-      </w:r>
-      <w:r>
-        <w:t xml:space="preserve">Zarrelli G. Mastering Bash. Packt Publishing, 2017. 502 с.</w:t>
-      </w:r>
-    </w:p>
-    <w:bookmarkEnd w:id="28"/>
-    <w:bookmarkStart w:id="30" w:name="ref-newham_book_learning-bash_en"/>
-    <w:p>
-      <w:pPr>
-        <w:pStyle w:val="Bibliography"/>
-      </w:pPr>
-      <w:r>
-        <w:t xml:space="preserve">4.</w:t>
-      </w:r>
-      <w:r>
-        <w:t xml:space="preserve"> </w:t>
-      </w:r>
-      <w:r>
-        <w:t xml:space="preserve">	</w:t>
-      </w:r>
-      <w:r>
-        <w:t xml:space="preserve">Newham C.</w:t>
-      </w:r>
-      <w:r>
-        <w:t xml:space="preserve"> </w:t>
-      </w:r>
-      <w:hyperlink r:id="rId29">
-        <w:r>
-          <w:rPr>
-            <w:rStyle w:val="Hyperlink"/>
-          </w:rPr>
-          <w:t xml:space="preserve">Learning the bash Shell: Unix Shell Programming</w:t>
-        </w:r>
-      </w:hyperlink>
-      <w:r>
-        <w:t xml:space="preserve">. O’Reilly Media, 2005. 354 с.</w:t>
-      </w:r>
-    </w:p>
-    <w:bookmarkEnd w:id="30"/>
-    <w:bookmarkEnd w:id="31"/>
-    <w:bookmarkEnd w:id="32"/>
+        <w:t xml:space="preserve">:::</w:t>
+      </w:r>
+    </w:p>
+    <w:bookmarkEnd w:id="117"/>
     <w:sectPr/>
   </w:body>
 </w:document>

</xml_diff>